<commit_message>
Update 9/12/2023 5:03PM EST
Updates as of 5:03PM EST on 9/12/2023.
</commit_message>
<xml_diff>
--- a/&ILLEGAL REFERENCES/20230912 - MCE123 Technology Development - Illegal References Prevention Security Systems - v1.0.1.1.docx
+++ b/&ILLEGAL REFERENCES/20230912 - MCE123 Technology Development - Illegal References Prevention Security Systems - v1.0.1.1.docx
@@ -186,6 +186,15 @@
     </w:p>
     <w:p>
       <w:pPr>
+        <w:rPr>
+          <w:bCs/>
+          <w:sz w:val="44"/>
+          <w:szCs w:val="44"/>
+        </w:rPr>
+      </w:pPr>
+    </w:p>
+    <w:p>
+      <w:pPr>
         <w:jc w:val="center"/>
         <w:rPr>
           <w:bCs/>
@@ -234,14 +243,7 @@
           <w:b/>
           <w:sz w:val="24"/>
         </w:rPr>
-        <w:t>REFERENCES</w:t>
-      </w:r>
-      <w:r>
-        <w:rPr>
-          <w:b/>
-          <w:sz w:val="24"/>
-        </w:rPr>
-        <w:t xml:space="preserve"> </w:t>
+        <w:t xml:space="preserve">REFERENCES </w:t>
       </w:r>
       <w:r>
         <w:rPr>
@@ -361,169 +363,153 @@
           <w:bCs/>
           <w:color w:val="FF0000"/>
         </w:rPr>
-        <w:t>REFERENCE</w:t>
-      </w:r>
-      <w:r>
-        <w:rPr>
-          <w:b/>
-          <w:bCs/>
-          <w:color w:val="FF0000"/>
-        </w:rPr>
+        <w:t xml:space="preserve">REFERENCE </w:t>
+      </w:r>
+      <w:r>
+        <w:rPr>
+          <w:b/>
+          <w:bCs/>
+          <w:color w:val="FF0000"/>
+        </w:rPr>
+        <w:t>TYPE</w:t>
+      </w:r>
+      <w:r>
+        <w:rPr>
+          <w:b/>
+          <w:bCs/>
+        </w:rPr>
+        <w:t>;</w:t>
+      </w:r>
+      <w:r>
         <w:t xml:space="preserve"> </w:t>
       </w:r>
       <w:r>
         <w:rPr>
           <w:b/>
           <w:bCs/>
+          <w:color w:val="7030A0"/>
+        </w:rPr>
+        <w:t>BUILD</w:t>
+      </w:r>
+      <w:r>
+        <w:rPr>
+          <w:b/>
+          <w:bCs/>
+        </w:rPr>
+        <w:t xml:space="preserve"> </w:t>
+      </w:r>
+      <w:r>
+        <w:rPr>
+          <w:b/>
+          <w:bCs/>
+        </w:rPr>
+        <w:t xml:space="preserve">                                                             </w:t>
+      </w:r>
+      <w:r>
+        <w:rPr>
+          <w:b/>
+          <w:bCs/>
+          <w:color w:val="FF0000"/>
+        </w:rPr>
+        <w:t xml:space="preserve">ANY </w:t>
+      </w:r>
+      <w:r>
+        <w:rPr>
+          <w:b/>
+          <w:bCs/>
+          <w:color w:val="FF0000"/>
+        </w:rPr>
+        <w:t>PREVENTION SECURITY SYSTEM</w:t>
+      </w:r>
+      <w:r>
+        <w:rPr>
+          <w:b/>
+          <w:bCs/>
+        </w:rPr>
+        <w:t xml:space="preserve"> </w:t>
+      </w:r>
+      <w:r>
+        <w:rPr>
+          <w:b/>
+          <w:bCs/>
+          <w:color w:val="0070C0"/>
+        </w:rPr>
+        <w:t>THAT</w:t>
+      </w:r>
+      <w:r>
+        <w:rPr>
+          <w:b/>
+          <w:bCs/>
+        </w:rPr>
+        <w:t xml:space="preserve"> </w:t>
+      </w:r>
+      <w:r>
+        <w:rPr>
+          <w:b/>
+          <w:bCs/>
+          <w:color w:val="7030A0"/>
+        </w:rPr>
+        <w:t>ENSURES</w:t>
+      </w:r>
+      <w:r>
+        <w:rPr>
+          <w:b/>
+          <w:bCs/>
+        </w:rPr>
+        <w:t xml:space="preserve"> </w:t>
+      </w:r>
+      <w:r>
+        <w:rPr>
+          <w:b/>
+          <w:bCs/>
+          <w:color w:val="0070C0"/>
+        </w:rPr>
+        <w:t>THAT</w:t>
+      </w:r>
+      <w:r>
+        <w:t xml:space="preserve"> </w:t>
+      </w:r>
+      <w:r>
+        <w:rPr>
+          <w:b/>
+          <w:bCs/>
+          <w:color w:val="FF0000"/>
+        </w:rPr>
+        <w:t xml:space="preserve">ANY </w:t>
+      </w:r>
+      <w:r>
+        <w:rPr>
+          <w:b/>
+          <w:bCs/>
+          <w:color w:val="FF0000"/>
+        </w:rPr>
+        <w:t xml:space="preserve">ILLEGAL </w:t>
+      </w:r>
+      <w:r>
+        <w:rPr>
+          <w:b/>
+          <w:bCs/>
+          <w:color w:val="FF0000"/>
+        </w:rPr>
+        <w:t xml:space="preserve">REFERENCE </w:t>
+      </w:r>
+      <w:r>
+        <w:rPr>
+          <w:b/>
+          <w:bCs/>
           <w:color w:val="FF0000"/>
         </w:rPr>
         <w:t>TYPE</w:t>
       </w:r>
       <w:r>
-        <w:rPr>
-          <w:b/>
-          <w:bCs/>
-        </w:rPr>
-        <w:t>;</w:t>
-      </w:r>
-      <w:r>
         <w:t xml:space="preserve"> </w:t>
       </w:r>
       <w:r>
         <w:rPr>
           <w:b/>
           <w:bCs/>
-          <w:color w:val="7030A0"/>
-        </w:rPr>
-        <w:t>BUILD</w:t>
-      </w:r>
-      <w:r>
-        <w:rPr>
-          <w:b/>
-          <w:bCs/>
-        </w:rPr>
-        <w:t xml:space="preserve"> </w:t>
-      </w:r>
-      <w:r>
-        <w:rPr>
-          <w:b/>
-          <w:bCs/>
-        </w:rPr>
-        <w:t xml:space="preserve">                                                             </w:t>
-      </w:r>
-      <w:r>
-        <w:rPr>
-          <w:b/>
-          <w:bCs/>
-          <w:color w:val="FF0000"/>
-        </w:rPr>
-        <w:t xml:space="preserve">ANY </w:t>
-      </w:r>
-      <w:r>
-        <w:rPr>
-          <w:b/>
-          <w:bCs/>
-          <w:color w:val="FF0000"/>
-        </w:rPr>
-        <w:t>PREVENTION SECURITY SYSTEM</w:t>
-      </w:r>
-      <w:r>
-        <w:rPr>
-          <w:b/>
-          <w:bCs/>
-        </w:rPr>
-        <w:t xml:space="preserve"> </w:t>
-      </w:r>
-      <w:r>
-        <w:rPr>
-          <w:b/>
-          <w:bCs/>
           <w:color w:val="0070C0"/>
         </w:rPr>
-        <w:t>THAT</w:t>
-      </w:r>
-      <w:r>
-        <w:rPr>
-          <w:b/>
-          <w:bCs/>
-        </w:rPr>
-        <w:t xml:space="preserve"> </w:t>
-      </w:r>
-      <w:r>
-        <w:rPr>
-          <w:b/>
-          <w:bCs/>
-          <w:color w:val="7030A0"/>
-        </w:rPr>
-        <w:t>ENSURES</w:t>
-      </w:r>
-      <w:r>
-        <w:rPr>
-          <w:b/>
-          <w:bCs/>
-        </w:rPr>
-        <w:t xml:space="preserve"> </w:t>
-      </w:r>
-      <w:r>
-        <w:rPr>
-          <w:b/>
-          <w:bCs/>
-          <w:color w:val="0070C0"/>
-        </w:rPr>
-        <w:t>THAT</w:t>
-      </w:r>
-      <w:r>
-        <w:t xml:space="preserve"> </w:t>
-      </w:r>
-      <w:r>
-        <w:rPr>
-          <w:b/>
-          <w:bCs/>
-          <w:color w:val="FF0000"/>
-        </w:rPr>
-        <w:t xml:space="preserve">ANY </w:t>
-      </w:r>
-      <w:r>
-        <w:rPr>
-          <w:b/>
-          <w:bCs/>
-          <w:color w:val="FF0000"/>
-        </w:rPr>
-        <w:t xml:space="preserve">ILLEGAL </w:t>
-      </w:r>
-      <w:r>
-        <w:rPr>
-          <w:b/>
-          <w:bCs/>
-          <w:color w:val="FF0000"/>
-        </w:rPr>
-        <w:t>REFERENCE</w:t>
-      </w:r>
-      <w:r>
-        <w:rPr>
-          <w:b/>
-          <w:bCs/>
-          <w:color w:val="FF0000"/>
-        </w:rPr>
-        <w:t xml:space="preserve"> </w:t>
-      </w:r>
-      <w:r>
-        <w:rPr>
-          <w:b/>
-          <w:bCs/>
-          <w:color w:val="FF0000"/>
-        </w:rPr>
-        <w:t>TYPE</w:t>
-      </w:r>
-      <w:r>
-        <w:t xml:space="preserve"> </w:t>
-      </w:r>
-      <w:r>
-        <w:rPr>
-          <w:b/>
-          <w:bCs/>
-          <w:color w:val="0070C0"/>
-        </w:rPr>
         <w:t xml:space="preserve">SHALL </w:t>
       </w:r>
       <w:r>
@@ -555,10 +541,7 @@
         <w:t>۞</w:t>
       </w:r>
       <w:r>
-        <w:t>,</w:t>
-      </w:r>
-      <w:r>
-        <w:t xml:space="preserve"> </w:t>
+        <w:t xml:space="preserve">, </w:t>
       </w:r>
       <w:r>
         <w:rPr>
@@ -622,15 +605,7 @@
           <w:bCs/>
           <w:color w:val="FF0000"/>
         </w:rPr>
-        <w:t>REFERENCE</w:t>
-      </w:r>
-      <w:r>
-        <w:rPr>
-          <w:b/>
-          <w:bCs/>
-          <w:color w:val="FF0000"/>
-        </w:rPr>
-        <w:t xml:space="preserve"> </w:t>
+        <w:t xml:space="preserve">REFERENCE </w:t>
       </w:r>
       <w:proofErr w:type="gramStart"/>
       <w:r>
@@ -760,7 +735,7 @@
           <w:bCs/>
           <w:color w:val="FF0000"/>
         </w:rPr>
-        <w:t>DATA</w:t>
+        <w:t>COMMENT</w:t>
       </w:r>
       <w:r>
         <w:rPr>
@@ -837,7 +812,7 @@
           <w:bCs/>
           <w:color w:val="FF0000"/>
         </w:rPr>
-        <w:t>SCREEN</w:t>
+        <w:t>COMPUTER GRAPHIC</w:t>
       </w:r>
       <w:r>
         <w:rPr>
@@ -906,23 +881,7 @@
           <w:bCs/>
           <w:color w:val="FF0000"/>
         </w:rPr>
-        <w:t xml:space="preserve">FOREIGN </w:t>
-      </w:r>
-      <w:r>
-        <w:rPr>
-          <w:b/>
-          <w:bCs/>
-          <w:color w:val="FF0000"/>
-        </w:rPr>
-        <w:t>VIDEO</w:t>
-      </w:r>
-      <w:r>
-        <w:rPr>
-          <w:b/>
-          <w:bCs/>
-          <w:color w:val="FF0000"/>
-        </w:rPr>
-        <w:t xml:space="preserve"> </w:t>
+        <w:t xml:space="preserve">FOREIGN DATA </w:t>
       </w:r>
       <w:proofErr w:type="gramStart"/>
       <w:r>
@@ -991,7 +950,7 @@
           <w:bCs/>
           <w:color w:val="FF0000"/>
         </w:rPr>
-        <w:t>VISUAL</w:t>
+        <w:t>FAKE INDICTMENT</w:t>
       </w:r>
       <w:r>
         <w:rPr>
@@ -1000,6 +959,728 @@
           <w:color w:val="FF0000"/>
         </w:rPr>
         <w:t xml:space="preserve"> </w:t>
+      </w:r>
+      <w:proofErr w:type="gramStart"/>
+      <w:r>
+        <w:rPr>
+          <w:b/>
+          <w:bCs/>
+          <w:color w:val="FF0000"/>
+        </w:rPr>
+        <w:t>REFERENCE</w:t>
+      </w:r>
+      <w:r>
+        <w:rPr>
+          <w:b/>
+          <w:bCs/>
+        </w:rPr>
+        <w:t>;</w:t>
+      </w:r>
+      <w:proofErr w:type="gramEnd"/>
+    </w:p>
+    <w:p>
+      <w:pPr>
+        <w:ind w:left="360"/>
+        <w:jc w:val="both"/>
+        <w:rPr>
+          <w:b/>
+          <w:bCs/>
+        </w:rPr>
+      </w:pPr>
+      <w:r>
+        <w:tab/>
+      </w:r>
+      <w:r>
+        <w:rPr>
+          <w:u w:val="single"/>
+        </w:rPr>
+        <w:t>PREVENTION SECURITY SYSTEM</w:t>
+      </w:r>
+      <w:r>
+        <w:rPr>
+          <w:u w:val="single"/>
+        </w:rPr>
+        <w:t>:</w:t>
+      </w:r>
+      <w:r>
+        <w:t xml:space="preserve"> </w:t>
+      </w:r>
+      <w:r>
+        <w:rPr>
+          <w:b/>
+          <w:bCs/>
+          <w:color w:val="FF0000"/>
+        </w:rPr>
+        <w:t xml:space="preserve">ANY </w:t>
+      </w:r>
+      <w:r>
+        <w:rPr>
+          <w:b/>
+          <w:bCs/>
+          <w:color w:val="FF0000"/>
+        </w:rPr>
+        <w:t xml:space="preserve">FOREIGN GENERATED </w:t>
+      </w:r>
+      <w:r>
+        <w:rPr>
+          <w:b/>
+          <w:bCs/>
+          <w:color w:val="FF0000"/>
+        </w:rPr>
+        <w:t>AUDIO</w:t>
+      </w:r>
+      <w:r>
+        <w:rPr>
+          <w:b/>
+          <w:bCs/>
+          <w:color w:val="FF0000"/>
+        </w:rPr>
+        <w:t xml:space="preserve"> </w:t>
+      </w:r>
+      <w:proofErr w:type="gramStart"/>
+      <w:r>
+        <w:rPr>
+          <w:b/>
+          <w:bCs/>
+          <w:color w:val="FF0000"/>
+        </w:rPr>
+        <w:t>REFERENCE</w:t>
+      </w:r>
+      <w:r>
+        <w:rPr>
+          <w:b/>
+          <w:bCs/>
+        </w:rPr>
+        <w:t>;</w:t>
+      </w:r>
+      <w:proofErr w:type="gramEnd"/>
+    </w:p>
+    <w:p>
+      <w:pPr>
+        <w:ind w:left="360"/>
+        <w:jc w:val="both"/>
+        <w:rPr>
+          <w:b/>
+          <w:bCs/>
+        </w:rPr>
+      </w:pPr>
+      <w:r>
+        <w:tab/>
+      </w:r>
+      <w:r>
+        <w:rPr>
+          <w:u w:val="single"/>
+        </w:rPr>
+        <w:t>PREVENTION SECURITY SYSTEM</w:t>
+      </w:r>
+      <w:r>
+        <w:rPr>
+          <w:u w:val="single"/>
+        </w:rPr>
+        <w:t>:</w:t>
+      </w:r>
+      <w:r>
+        <w:t xml:space="preserve"> </w:t>
+      </w:r>
+      <w:r>
+        <w:rPr>
+          <w:b/>
+          <w:bCs/>
+          <w:color w:val="FF0000"/>
+        </w:rPr>
+        <w:t xml:space="preserve">ANY </w:t>
+      </w:r>
+      <w:r>
+        <w:rPr>
+          <w:b/>
+          <w:bCs/>
+          <w:color w:val="FF0000"/>
+        </w:rPr>
+        <w:t xml:space="preserve">FOREIGN </w:t>
+      </w:r>
+      <w:r>
+        <w:rPr>
+          <w:b/>
+          <w:bCs/>
+          <w:color w:val="FF0000"/>
+        </w:rPr>
+        <w:t>GENERATED GRAPHIC</w:t>
+      </w:r>
+      <w:r>
+        <w:rPr>
+          <w:b/>
+          <w:bCs/>
+          <w:color w:val="FF0000"/>
+        </w:rPr>
+        <w:t xml:space="preserve"> </w:t>
+      </w:r>
+      <w:proofErr w:type="gramStart"/>
+      <w:r>
+        <w:rPr>
+          <w:b/>
+          <w:bCs/>
+          <w:color w:val="FF0000"/>
+        </w:rPr>
+        <w:t>REFERENCE</w:t>
+      </w:r>
+      <w:r>
+        <w:rPr>
+          <w:b/>
+          <w:bCs/>
+        </w:rPr>
+        <w:t>;</w:t>
+      </w:r>
+      <w:proofErr w:type="gramEnd"/>
+    </w:p>
+    <w:p>
+      <w:pPr>
+        <w:ind w:left="360"/>
+        <w:jc w:val="both"/>
+        <w:rPr>
+          <w:b/>
+          <w:bCs/>
+        </w:rPr>
+      </w:pPr>
+      <w:r>
+        <w:tab/>
+      </w:r>
+      <w:r>
+        <w:rPr>
+          <w:u w:val="single"/>
+        </w:rPr>
+        <w:t>PREVENTION SECURITY SYSTEM</w:t>
+      </w:r>
+      <w:r>
+        <w:rPr>
+          <w:u w:val="single"/>
+        </w:rPr>
+        <w:t>:</w:t>
+      </w:r>
+      <w:r>
+        <w:t xml:space="preserve"> </w:t>
+      </w:r>
+      <w:r>
+        <w:rPr>
+          <w:b/>
+          <w:bCs/>
+          <w:color w:val="FF0000"/>
+        </w:rPr>
+        <w:t xml:space="preserve">ANY </w:t>
+      </w:r>
+      <w:r>
+        <w:rPr>
+          <w:b/>
+          <w:bCs/>
+          <w:color w:val="FF0000"/>
+        </w:rPr>
+        <w:t xml:space="preserve">FOREIGN GENERATED </w:t>
+      </w:r>
+      <w:r>
+        <w:rPr>
+          <w:b/>
+          <w:bCs/>
+          <w:color w:val="FF0000"/>
+        </w:rPr>
+        <w:t>TEXT</w:t>
+      </w:r>
+      <w:r>
+        <w:rPr>
+          <w:b/>
+          <w:bCs/>
+          <w:color w:val="FF0000"/>
+        </w:rPr>
+        <w:t xml:space="preserve"> </w:t>
+      </w:r>
+      <w:proofErr w:type="gramStart"/>
+      <w:r>
+        <w:rPr>
+          <w:b/>
+          <w:bCs/>
+          <w:color w:val="FF0000"/>
+        </w:rPr>
+        <w:t>REFERENCE</w:t>
+      </w:r>
+      <w:r>
+        <w:rPr>
+          <w:b/>
+          <w:bCs/>
+        </w:rPr>
+        <w:t>;</w:t>
+      </w:r>
+      <w:proofErr w:type="gramEnd"/>
+    </w:p>
+    <w:p>
+      <w:pPr>
+        <w:ind w:left="360"/>
+        <w:jc w:val="both"/>
+        <w:rPr>
+          <w:b/>
+          <w:bCs/>
+        </w:rPr>
+      </w:pPr>
+      <w:r>
+        <w:tab/>
+      </w:r>
+      <w:r>
+        <w:rPr>
+          <w:u w:val="single"/>
+        </w:rPr>
+        <w:t>PREVENTION SECURITY SYSTEM</w:t>
+      </w:r>
+      <w:r>
+        <w:rPr>
+          <w:u w:val="single"/>
+        </w:rPr>
+        <w:t>:</w:t>
+      </w:r>
+      <w:r>
+        <w:t xml:space="preserve"> </w:t>
+      </w:r>
+      <w:r>
+        <w:rPr>
+          <w:b/>
+          <w:bCs/>
+          <w:color w:val="FF0000"/>
+        </w:rPr>
+        <w:t xml:space="preserve">ANY </w:t>
+      </w:r>
+      <w:r>
+        <w:rPr>
+          <w:b/>
+          <w:bCs/>
+          <w:color w:val="FF0000"/>
+        </w:rPr>
+        <w:t xml:space="preserve">FOREIGN GENERATED </w:t>
+      </w:r>
+      <w:r>
+        <w:rPr>
+          <w:b/>
+          <w:bCs/>
+          <w:color w:val="FF0000"/>
+        </w:rPr>
+        <w:t>VIDEO</w:t>
+      </w:r>
+      <w:r>
+        <w:rPr>
+          <w:b/>
+          <w:bCs/>
+          <w:color w:val="FF0000"/>
+        </w:rPr>
+        <w:t xml:space="preserve"> </w:t>
+      </w:r>
+      <w:proofErr w:type="gramStart"/>
+      <w:r>
+        <w:rPr>
+          <w:b/>
+          <w:bCs/>
+          <w:color w:val="FF0000"/>
+        </w:rPr>
+        <w:t>REFERENCE</w:t>
+      </w:r>
+      <w:r>
+        <w:rPr>
+          <w:b/>
+          <w:bCs/>
+        </w:rPr>
+        <w:t>;</w:t>
+      </w:r>
+      <w:proofErr w:type="gramEnd"/>
+    </w:p>
+    <w:p>
+      <w:pPr>
+        <w:ind w:left="360"/>
+        <w:jc w:val="both"/>
+        <w:rPr>
+          <w:b/>
+          <w:bCs/>
+        </w:rPr>
+      </w:pPr>
+      <w:r>
+        <w:tab/>
+      </w:r>
+      <w:r>
+        <w:rPr>
+          <w:u w:val="single"/>
+        </w:rPr>
+        <w:t>PREVENTION SECURITY SYSTEM</w:t>
+      </w:r>
+      <w:r>
+        <w:rPr>
+          <w:u w:val="single"/>
+        </w:rPr>
+        <w:t>:</w:t>
+      </w:r>
+      <w:r>
+        <w:t xml:space="preserve"> </w:t>
+      </w:r>
+      <w:r>
+        <w:rPr>
+          <w:b/>
+          <w:bCs/>
+          <w:color w:val="FF0000"/>
+        </w:rPr>
+        <w:t xml:space="preserve">ANY </w:t>
+      </w:r>
+      <w:r>
+        <w:rPr>
+          <w:b/>
+          <w:bCs/>
+          <w:color w:val="FF0000"/>
+        </w:rPr>
+        <w:t xml:space="preserve">FOREIGN GENERATED </w:t>
+      </w:r>
+      <w:r>
+        <w:rPr>
+          <w:b/>
+          <w:bCs/>
+          <w:color w:val="FF0000"/>
+        </w:rPr>
+        <w:t>VISUALIZATION</w:t>
+      </w:r>
+      <w:r>
+        <w:rPr>
+          <w:b/>
+          <w:bCs/>
+          <w:color w:val="FF0000"/>
+        </w:rPr>
+        <w:t xml:space="preserve"> </w:t>
+      </w:r>
+      <w:proofErr w:type="gramStart"/>
+      <w:r>
+        <w:rPr>
+          <w:b/>
+          <w:bCs/>
+          <w:color w:val="FF0000"/>
+        </w:rPr>
+        <w:t>REFERENCE</w:t>
+      </w:r>
+      <w:r>
+        <w:rPr>
+          <w:b/>
+          <w:bCs/>
+        </w:rPr>
+        <w:t>;</w:t>
+      </w:r>
+      <w:proofErr w:type="gramEnd"/>
+    </w:p>
+    <w:p>
+      <w:pPr>
+        <w:ind w:left="360"/>
+        <w:jc w:val="both"/>
+        <w:rPr>
+          <w:b/>
+          <w:bCs/>
+        </w:rPr>
+      </w:pPr>
+      <w:r>
+        <w:tab/>
+      </w:r>
+      <w:r>
+        <w:rPr>
+          <w:u w:val="single"/>
+        </w:rPr>
+        <w:t>PREVENTION SECURITY SYSTEM</w:t>
+      </w:r>
+      <w:r>
+        <w:rPr>
+          <w:u w:val="single"/>
+        </w:rPr>
+        <w:t>:</w:t>
+      </w:r>
+      <w:r>
+        <w:t xml:space="preserve"> </w:t>
+      </w:r>
+      <w:r>
+        <w:rPr>
+          <w:b/>
+          <w:bCs/>
+          <w:color w:val="FF0000"/>
+        </w:rPr>
+        <w:t xml:space="preserve">ANY </w:t>
+      </w:r>
+      <w:r>
+        <w:rPr>
+          <w:b/>
+          <w:bCs/>
+          <w:color w:val="FF0000"/>
+        </w:rPr>
+        <w:t xml:space="preserve">FOREIGN GENERATED </w:t>
+      </w:r>
+      <w:r>
+        <w:rPr>
+          <w:b/>
+          <w:bCs/>
+          <w:color w:val="FF0000"/>
+        </w:rPr>
+        <w:t>WRITING</w:t>
+      </w:r>
+      <w:r>
+        <w:rPr>
+          <w:b/>
+          <w:bCs/>
+          <w:color w:val="FF0000"/>
+        </w:rPr>
+        <w:t xml:space="preserve"> </w:t>
+      </w:r>
+      <w:proofErr w:type="gramStart"/>
+      <w:r>
+        <w:rPr>
+          <w:b/>
+          <w:bCs/>
+          <w:color w:val="FF0000"/>
+        </w:rPr>
+        <w:t>REFERENCE</w:t>
+      </w:r>
+      <w:r>
+        <w:rPr>
+          <w:b/>
+          <w:bCs/>
+        </w:rPr>
+        <w:t>;</w:t>
+      </w:r>
+      <w:proofErr w:type="gramEnd"/>
+    </w:p>
+    <w:p>
+      <w:pPr>
+        <w:ind w:left="360"/>
+        <w:jc w:val="both"/>
+        <w:rPr>
+          <w:b/>
+          <w:bCs/>
+        </w:rPr>
+      </w:pPr>
+      <w:r>
+        <w:tab/>
+      </w:r>
+      <w:r>
+        <w:rPr>
+          <w:u w:val="single"/>
+        </w:rPr>
+        <w:t>PREVENTION SECURITY SYSTEM</w:t>
+      </w:r>
+      <w:r>
+        <w:rPr>
+          <w:u w:val="single"/>
+        </w:rPr>
+        <w:t>:</w:t>
+      </w:r>
+      <w:r>
+        <w:t xml:space="preserve"> </w:t>
+      </w:r>
+      <w:r>
+        <w:rPr>
+          <w:b/>
+          <w:bCs/>
+          <w:color w:val="FF0000"/>
+        </w:rPr>
+        <w:t xml:space="preserve">ANY </w:t>
+      </w:r>
+      <w:r>
+        <w:rPr>
+          <w:b/>
+          <w:bCs/>
+          <w:color w:val="FF0000"/>
+        </w:rPr>
+        <w:t xml:space="preserve">FOREIGN </w:t>
+      </w:r>
+      <w:r>
+        <w:rPr>
+          <w:b/>
+          <w:bCs/>
+          <w:color w:val="FF0000"/>
+        </w:rPr>
+        <w:t>PRESENTATION</w:t>
+      </w:r>
+      <w:r>
+        <w:rPr>
+          <w:b/>
+          <w:bCs/>
+          <w:color w:val="FF0000"/>
+        </w:rPr>
+        <w:t xml:space="preserve"> </w:t>
+      </w:r>
+      <w:proofErr w:type="gramStart"/>
+      <w:r>
+        <w:rPr>
+          <w:b/>
+          <w:bCs/>
+          <w:color w:val="FF0000"/>
+        </w:rPr>
+        <w:t>REFERENCE</w:t>
+      </w:r>
+      <w:r>
+        <w:rPr>
+          <w:b/>
+          <w:bCs/>
+        </w:rPr>
+        <w:t>;</w:t>
+      </w:r>
+      <w:proofErr w:type="gramEnd"/>
+    </w:p>
+    <w:p>
+      <w:pPr>
+        <w:ind w:left="360"/>
+        <w:jc w:val="both"/>
+        <w:rPr>
+          <w:b/>
+          <w:bCs/>
+        </w:rPr>
+      </w:pPr>
+      <w:r>
+        <w:tab/>
+      </w:r>
+      <w:r>
+        <w:rPr>
+          <w:u w:val="single"/>
+        </w:rPr>
+        <w:t>PREVENTION SECURITY SYSTEM</w:t>
+      </w:r>
+      <w:r>
+        <w:rPr>
+          <w:u w:val="single"/>
+        </w:rPr>
+        <w:t>:</w:t>
+      </w:r>
+      <w:r>
+        <w:t xml:space="preserve"> </w:t>
+      </w:r>
+      <w:r>
+        <w:rPr>
+          <w:b/>
+          <w:bCs/>
+          <w:color w:val="FF0000"/>
+        </w:rPr>
+        <w:t xml:space="preserve">ANY </w:t>
+      </w:r>
+      <w:r>
+        <w:rPr>
+          <w:b/>
+          <w:bCs/>
+          <w:color w:val="FF0000"/>
+        </w:rPr>
+        <w:t xml:space="preserve">FOREIGN SCREEN </w:t>
+      </w:r>
+      <w:proofErr w:type="gramStart"/>
+      <w:r>
+        <w:rPr>
+          <w:b/>
+          <w:bCs/>
+          <w:color w:val="FF0000"/>
+        </w:rPr>
+        <w:t>REFERENCE</w:t>
+      </w:r>
+      <w:r>
+        <w:rPr>
+          <w:b/>
+          <w:bCs/>
+        </w:rPr>
+        <w:t>;</w:t>
+      </w:r>
+      <w:proofErr w:type="gramEnd"/>
+    </w:p>
+    <w:p>
+      <w:pPr>
+        <w:ind w:left="360"/>
+        <w:jc w:val="both"/>
+        <w:rPr>
+          <w:b/>
+          <w:bCs/>
+        </w:rPr>
+      </w:pPr>
+      <w:r>
+        <w:tab/>
+      </w:r>
+      <w:r>
+        <w:rPr>
+          <w:u w:val="single"/>
+        </w:rPr>
+        <w:t>PREVENTION SECURITY SYSTEM</w:t>
+      </w:r>
+      <w:r>
+        <w:rPr>
+          <w:u w:val="single"/>
+        </w:rPr>
+        <w:t>:</w:t>
+      </w:r>
+      <w:r>
+        <w:t xml:space="preserve"> </w:t>
+      </w:r>
+      <w:r>
+        <w:rPr>
+          <w:b/>
+          <w:bCs/>
+          <w:color w:val="FF0000"/>
+        </w:rPr>
+        <w:t xml:space="preserve">ANY </w:t>
+      </w:r>
+      <w:r>
+        <w:rPr>
+          <w:b/>
+          <w:bCs/>
+          <w:color w:val="FF0000"/>
+        </w:rPr>
+        <w:t xml:space="preserve">FOREIGN VIDEO </w:t>
+      </w:r>
+      <w:proofErr w:type="gramStart"/>
+      <w:r>
+        <w:rPr>
+          <w:b/>
+          <w:bCs/>
+          <w:color w:val="FF0000"/>
+        </w:rPr>
+        <w:t>REFERENCE</w:t>
+      </w:r>
+      <w:r>
+        <w:rPr>
+          <w:b/>
+          <w:bCs/>
+        </w:rPr>
+        <w:t>;</w:t>
+      </w:r>
+      <w:proofErr w:type="gramEnd"/>
+    </w:p>
+    <w:p>
+      <w:pPr>
+        <w:ind w:left="360"/>
+        <w:jc w:val="both"/>
+        <w:rPr>
+          <w:b/>
+          <w:bCs/>
+        </w:rPr>
+      </w:pPr>
+      <w:r>
+        <w:tab/>
+      </w:r>
+      <w:r>
+        <w:rPr>
+          <w:u w:val="single"/>
+        </w:rPr>
+        <w:t>PREVENTION SECURITY SYSTEM</w:t>
+      </w:r>
+      <w:r>
+        <w:rPr>
+          <w:u w:val="single"/>
+        </w:rPr>
+        <w:t>:</w:t>
+      </w:r>
+      <w:r>
+        <w:t xml:space="preserve"> </w:t>
+      </w:r>
+      <w:r>
+        <w:rPr>
+          <w:b/>
+          <w:bCs/>
+          <w:color w:val="FF0000"/>
+        </w:rPr>
+        <w:t xml:space="preserve">ANY </w:t>
+      </w:r>
+      <w:r>
+        <w:rPr>
+          <w:b/>
+          <w:bCs/>
+          <w:color w:val="FF0000"/>
+        </w:rPr>
+        <w:t xml:space="preserve">FOREIGN VISUAL </w:t>
       </w:r>
       <w:proofErr w:type="gramStart"/>
       <w:r>
@@ -1079,15 +1760,7 @@
           <w:bCs/>
           <w:color w:val="FF0000"/>
         </w:rPr>
-        <w:t>REFERENCE</w:t>
-      </w:r>
-      <w:r>
-        <w:rPr>
-          <w:b/>
-          <w:bCs/>
-          <w:color w:val="FF0000"/>
-        </w:rPr>
-        <w:t xml:space="preserve"> </w:t>
+        <w:t xml:space="preserve">REFERENCE </w:t>
       </w:r>
       <w:proofErr w:type="gramStart"/>
       <w:r>
@@ -1121,12 +1794,8 @@
       </w:r>
     </w:p>
     <w:sectPr>
-      <w:headerReference w:type="even" r:id="rId6"/>
-      <w:headerReference w:type="default" r:id="rId7"/>
-      <w:footerReference w:type="even" r:id="rId8"/>
-      <w:footerReference w:type="default" r:id="rId9"/>
-      <w:headerReference w:type="first" r:id="rId10"/>
-      <w:footerReference w:type="first" r:id="rId11"/>
+      <w:headerReference w:type="default" r:id="rId6"/>
+      <w:footerReference w:type="default" r:id="rId7"/>
       <w:pgSz w:w="12240" w:h="15840"/>
       <w:pgMar w:top="1440" w:right="1440" w:bottom="1440" w:left="1440" w:header="720" w:footer="720" w:gutter="0"/>
       <w:cols w:space="720"/>
@@ -1162,16 +1831,6 @@
 </file>
 
 <file path=word/footer1.xml><?xml version="1.0" encoding="utf-8"?>
-<w:ftr xmlns:wpc="http://schemas.microsoft.com/office/word/2010/wordprocessingCanvas" xmlns:cx="http://schemas.microsoft.com/office/drawing/2014/chartex" xmlns:cx1="http://schemas.microsoft.com/office/drawing/2015/9/8/chartex" xmlns:cx2="http://schemas.microsoft.com/office/drawing/2015/10/21/chartex" xmlns:cx3="http://schemas.microsoft.com/office/drawing/2016/5/9/chartex" xmlns:cx4="http://schemas.microsoft.com/office/drawing/2016/5/10/chartex" xmlns:cx5="http://schemas.microsoft.com/office/drawing/2016/5/11/chartex" xmlns:cx6="http://schemas.microsoft.com/office/drawing/2016/5/12/chartex" xmlns:cx7="http://schemas.microsoft.com/office/drawing/2016/5/13/chartex" xmlns:cx8="http://schemas.microsoft.com/office/drawing/2016/5/14/chartex" xmlns:mc="http://schemas.openxmlformats.org/markup-compatibility/2006" xmlns:aink="http://schemas.microsoft.com/office/drawing/2016/ink" xmlns:am3d="http://schemas.microsoft.com/office/drawing/2017/model3d" xmlns:o="urn:schemas-microsoft-com:office:office" xmlns:oel="http://schemas.microsoft.com/office/2019/extlst" xmlns:r="http://schemas.openxmlformats.org/officeDocument/2006/relationships" xmlns:m="http://schemas.openxmlformats.org/officeDocument/2006/math" xmlns:v="urn:schemas-microsoft-com:vml" xmlns:wp14="http://schemas.microsoft.com/office/word/2010/wordprocessingDrawing" xmlns:wp="http://schemas.openxmlformats.org/drawingml/2006/wordprocessingDrawing" xmlns:w10="urn:schemas-microsoft-com:office:word" xmlns:w="http://schemas.openxmlformats.org/wordprocessingml/2006/main" xmlns:w14="http://schemas.microsoft.com/office/word/2010/wordml" xmlns:w15="http://schemas.microsoft.com/office/word/2012/wordml" xmlns:w16cex="http://schemas.microsoft.com/office/word/2018/wordml/cex" xmlns:w16cid="http://schemas.microsoft.com/office/word/2016/wordml/cid" xmlns:w16="http://schemas.microsoft.com/office/word/2018/wordml" xmlns:w16sdtdh="http://schemas.microsoft.com/office/word/2020/wordml/sdtdatahash" xmlns:w16se="http://schemas.microsoft.com/office/word/2015/wordml/symex" xmlns:wpg="http://schemas.microsoft.com/office/word/2010/wordprocessingGroup" xmlns:wpi="http://schemas.microsoft.com/office/word/2010/wordprocessingInk" xmlns:wne="http://schemas.microsoft.com/office/word/2006/wordml" xmlns:wps="http://schemas.microsoft.com/office/word/2010/wordprocessingShape" mc:Ignorable="w14 w15 w16se w16cid w16 w16cex w16sdtdh wp14">
-  <w:p>
-    <w:pPr>
-      <w:pStyle w:val="Footer"/>
-    </w:pPr>
-  </w:p>
-</w:ftr>
-</file>
-
-<file path=word/footer2.xml><?xml version="1.0" encoding="utf-8"?>
 <w:ftr xmlns:wpc="http://schemas.microsoft.com/office/word/2010/wordprocessingCanvas" xmlns:cx="http://schemas.microsoft.com/office/drawing/2014/chartex" xmlns:cx1="http://schemas.microsoft.com/office/drawing/2015/9/8/chartex" xmlns:cx2="http://schemas.microsoft.com/office/drawing/2015/10/21/chartex" xmlns:cx3="http://schemas.microsoft.com/office/drawing/2016/5/9/chartex" xmlns:cx4="http://schemas.microsoft.com/office/drawing/2016/5/10/chartex" xmlns:cx5="http://schemas.microsoft.com/office/drawing/2016/5/11/chartex" xmlns:cx6="http://schemas.microsoft.com/office/drawing/2016/5/12/chartex" xmlns:cx7="http://schemas.microsoft.com/office/drawing/2016/5/13/chartex" xmlns:cx8="http://schemas.microsoft.com/office/drawing/2016/5/14/chartex" xmlns:mc="http://schemas.openxmlformats.org/markup-compatibility/2006" xmlns:aink="http://schemas.microsoft.com/office/drawing/2016/ink" xmlns:am3d="http://schemas.microsoft.com/office/drawing/2017/model3d" xmlns:o="urn:schemas-microsoft-com:office:office" xmlns:oel="http://schemas.microsoft.com/office/2019/extlst" xmlns:r="http://schemas.openxmlformats.org/officeDocument/2006/relationships" xmlns:m="http://schemas.openxmlformats.org/officeDocument/2006/math" xmlns:v="urn:schemas-microsoft-com:vml" xmlns:wp14="http://schemas.microsoft.com/office/word/2010/wordprocessingDrawing" xmlns:wp="http://schemas.openxmlformats.org/drawingml/2006/wordprocessingDrawing" xmlns:w10="urn:schemas-microsoft-com:office:word" xmlns:w="http://schemas.openxmlformats.org/wordprocessingml/2006/main" xmlns:w14="http://schemas.microsoft.com/office/word/2010/wordml" xmlns:w15="http://schemas.microsoft.com/office/word/2012/wordml" xmlns:w16cex="http://schemas.microsoft.com/office/word/2018/wordml/cex" xmlns:w16cid="http://schemas.microsoft.com/office/word/2016/wordml/cid" xmlns:w16="http://schemas.microsoft.com/office/word/2018/wordml" xmlns:w16sdtdh="http://schemas.microsoft.com/office/word/2020/wordml/sdtdatahash" xmlns:w16se="http://schemas.microsoft.com/office/word/2015/wordml/symex" xmlns:wpg="http://schemas.microsoft.com/office/word/2010/wordprocessingGroup" xmlns:wpi="http://schemas.microsoft.com/office/word/2010/wordprocessingInk" xmlns:wne="http://schemas.microsoft.com/office/word/2006/wordml" xmlns:wps="http://schemas.microsoft.com/office/word/2010/wordprocessingShape" mc:Ignorable="w14 w15 w16se w16cid w16 w16cex w16sdtdh wp14">
   <w:sdt>
     <w:sdtPr>
@@ -1216,7 +1875,7 @@
                 <w:bCs/>
                 <w:u w:val="single"/>
               </w:rPr>
-              <w:t>MCE123</w:t>
+              <w:t>GLOBAL UNITED DEFENSE</w:t>
             </w:r>
             <w:r>
               <w:rPr>
@@ -1225,10 +1884,21 @@
                 <w:bCs/>
                 <w:vertAlign w:val="superscript"/>
               </w:rPr>
-              <w:t>SM</w:t>
+              <w:t>®</w:t>
             </w:r>
             <w:r>
-              <w:t xml:space="preserve"> 2020</w:t>
+              <w:rPr>
+                <w:rFonts w:cstheme="minorHAnsi"/>
+                <w:b/>
+                <w:bCs/>
+              </w:rPr>
+              <w:t>, INC.</w:t>
+            </w:r>
+            <w:r>
+              <w:t xml:space="preserve"> </w:t>
+            </w:r>
+            <w:r>
+              <w:t>2020</w:t>
             </w:r>
             <w:r>
               <w:t>-</w:t>
@@ -1342,16 +2012,6 @@
 </w:ftr>
 </file>
 
-<file path=word/footer3.xml><?xml version="1.0" encoding="utf-8"?>
-<w:ftr xmlns:wpc="http://schemas.microsoft.com/office/word/2010/wordprocessingCanvas" xmlns:cx="http://schemas.microsoft.com/office/drawing/2014/chartex" xmlns:cx1="http://schemas.microsoft.com/office/drawing/2015/9/8/chartex" xmlns:cx2="http://schemas.microsoft.com/office/drawing/2015/10/21/chartex" xmlns:cx3="http://schemas.microsoft.com/office/drawing/2016/5/9/chartex" xmlns:cx4="http://schemas.microsoft.com/office/drawing/2016/5/10/chartex" xmlns:cx5="http://schemas.microsoft.com/office/drawing/2016/5/11/chartex" xmlns:cx6="http://schemas.microsoft.com/office/drawing/2016/5/12/chartex" xmlns:cx7="http://schemas.microsoft.com/office/drawing/2016/5/13/chartex" xmlns:cx8="http://schemas.microsoft.com/office/drawing/2016/5/14/chartex" xmlns:mc="http://schemas.openxmlformats.org/markup-compatibility/2006" xmlns:aink="http://schemas.microsoft.com/office/drawing/2016/ink" xmlns:am3d="http://schemas.microsoft.com/office/drawing/2017/model3d" xmlns:o="urn:schemas-microsoft-com:office:office" xmlns:oel="http://schemas.microsoft.com/office/2019/extlst" xmlns:r="http://schemas.openxmlformats.org/officeDocument/2006/relationships" xmlns:m="http://schemas.openxmlformats.org/officeDocument/2006/math" xmlns:v="urn:schemas-microsoft-com:vml" xmlns:wp14="http://schemas.microsoft.com/office/word/2010/wordprocessingDrawing" xmlns:wp="http://schemas.openxmlformats.org/drawingml/2006/wordprocessingDrawing" xmlns:w10="urn:schemas-microsoft-com:office:word" xmlns:w="http://schemas.openxmlformats.org/wordprocessingml/2006/main" xmlns:w14="http://schemas.microsoft.com/office/word/2010/wordml" xmlns:w15="http://schemas.microsoft.com/office/word/2012/wordml" xmlns:w16cex="http://schemas.microsoft.com/office/word/2018/wordml/cex" xmlns:w16cid="http://schemas.microsoft.com/office/word/2016/wordml/cid" xmlns:w16="http://schemas.microsoft.com/office/word/2018/wordml" xmlns:w16sdtdh="http://schemas.microsoft.com/office/word/2020/wordml/sdtdatahash" xmlns:w16se="http://schemas.microsoft.com/office/word/2015/wordml/symex" xmlns:wpg="http://schemas.microsoft.com/office/word/2010/wordprocessingGroup" xmlns:wpi="http://schemas.microsoft.com/office/word/2010/wordprocessingInk" xmlns:wne="http://schemas.microsoft.com/office/word/2006/wordml" xmlns:wps="http://schemas.microsoft.com/office/word/2010/wordprocessingShape" mc:Ignorable="w14 w15 w16se w16cid w16 w16cex w16sdtdh wp14">
-  <w:p>
-    <w:pPr>
-      <w:pStyle w:val="Footer"/>
-    </w:pPr>
-  </w:p>
-</w:ftr>
-</file>
-
 <file path=word/footnotes.xml><?xml version="1.0" encoding="utf-8"?>
 <w:footnotes xmlns:wpc="http://schemas.microsoft.com/office/word/2010/wordprocessingCanvas" xmlns:cx="http://schemas.microsoft.com/office/drawing/2014/chartex" xmlns:cx1="http://schemas.microsoft.com/office/drawing/2015/9/8/chartex" xmlns:cx2="http://schemas.microsoft.com/office/drawing/2015/10/21/chartex" xmlns:cx3="http://schemas.microsoft.com/office/drawing/2016/5/9/chartex" xmlns:cx4="http://schemas.microsoft.com/office/drawing/2016/5/10/chartex" xmlns:cx5="http://schemas.microsoft.com/office/drawing/2016/5/11/chartex" xmlns:cx6="http://schemas.microsoft.com/office/drawing/2016/5/12/chartex" xmlns:cx7="http://schemas.microsoft.com/office/drawing/2016/5/13/chartex" xmlns:cx8="http://schemas.microsoft.com/office/drawing/2016/5/14/chartex" xmlns:mc="http://schemas.openxmlformats.org/markup-compatibility/2006" xmlns:aink="http://schemas.microsoft.com/office/drawing/2016/ink" xmlns:am3d="http://schemas.microsoft.com/office/drawing/2017/model3d" xmlns:o="urn:schemas-microsoft-com:office:office" xmlns:oel="http://schemas.microsoft.com/office/2019/extlst" xmlns:r="http://schemas.openxmlformats.org/officeDocument/2006/relationships" xmlns:m="http://schemas.openxmlformats.org/officeDocument/2006/math" xmlns:v="urn:schemas-microsoft-com:vml" xmlns:wp14="http://schemas.microsoft.com/office/word/2010/wordprocessingDrawing" xmlns:wp="http://schemas.openxmlformats.org/drawingml/2006/wordprocessingDrawing" xmlns:w10="urn:schemas-microsoft-com:office:word" xmlns:w="http://schemas.openxmlformats.org/wordprocessingml/2006/main" xmlns:w14="http://schemas.microsoft.com/office/word/2010/wordml" xmlns:w15="http://schemas.microsoft.com/office/word/2012/wordml" xmlns:w16cex="http://schemas.microsoft.com/office/word/2018/wordml/cex" xmlns:w16cid="http://schemas.microsoft.com/office/word/2016/wordml/cid" xmlns:w16="http://schemas.microsoft.com/office/word/2018/wordml" xmlns:w16sdtdh="http://schemas.microsoft.com/office/word/2020/wordml/sdtdatahash" xmlns:w16se="http://schemas.microsoft.com/office/word/2015/wordml/symex" xmlns:wpg="http://schemas.microsoft.com/office/word/2010/wordprocessingGroup" xmlns:wpi="http://schemas.microsoft.com/office/word/2010/wordprocessingInk" xmlns:wne="http://schemas.microsoft.com/office/word/2006/wordml" xmlns:wps="http://schemas.microsoft.com/office/word/2010/wordprocessingShape" mc:Ignorable="w14 w15 w16se w16cid w16 w16cex w16sdtdh wp14">
   <w:footnote w:type="separator" w:id="-1">
@@ -1378,16 +2038,6 @@
 </file>
 
 <file path=word/header1.xml><?xml version="1.0" encoding="utf-8"?>
-<w:hdr xmlns:wpc="http://schemas.microsoft.com/office/word/2010/wordprocessingCanvas" xmlns:cx="http://schemas.microsoft.com/office/drawing/2014/chartex" xmlns:cx1="http://schemas.microsoft.com/office/drawing/2015/9/8/chartex" xmlns:cx2="http://schemas.microsoft.com/office/drawing/2015/10/21/chartex" xmlns:cx3="http://schemas.microsoft.com/office/drawing/2016/5/9/chartex" xmlns:cx4="http://schemas.microsoft.com/office/drawing/2016/5/10/chartex" xmlns:cx5="http://schemas.microsoft.com/office/drawing/2016/5/11/chartex" xmlns:cx6="http://schemas.microsoft.com/office/drawing/2016/5/12/chartex" xmlns:cx7="http://schemas.microsoft.com/office/drawing/2016/5/13/chartex" xmlns:cx8="http://schemas.microsoft.com/office/drawing/2016/5/14/chartex" xmlns:mc="http://schemas.openxmlformats.org/markup-compatibility/2006" xmlns:aink="http://schemas.microsoft.com/office/drawing/2016/ink" xmlns:am3d="http://schemas.microsoft.com/office/drawing/2017/model3d" xmlns:o="urn:schemas-microsoft-com:office:office" xmlns:oel="http://schemas.microsoft.com/office/2019/extlst" xmlns:r="http://schemas.openxmlformats.org/officeDocument/2006/relationships" xmlns:m="http://schemas.openxmlformats.org/officeDocument/2006/math" xmlns:v="urn:schemas-microsoft-com:vml" xmlns:wp14="http://schemas.microsoft.com/office/word/2010/wordprocessingDrawing" xmlns:wp="http://schemas.openxmlformats.org/drawingml/2006/wordprocessingDrawing" xmlns:w10="urn:schemas-microsoft-com:office:word" xmlns:w="http://schemas.openxmlformats.org/wordprocessingml/2006/main" xmlns:w14="http://schemas.microsoft.com/office/word/2010/wordml" xmlns:w15="http://schemas.microsoft.com/office/word/2012/wordml" xmlns:w16cex="http://schemas.microsoft.com/office/word/2018/wordml/cex" xmlns:w16cid="http://schemas.microsoft.com/office/word/2016/wordml/cid" xmlns:w16="http://schemas.microsoft.com/office/word/2018/wordml" xmlns:w16sdtdh="http://schemas.microsoft.com/office/word/2020/wordml/sdtdatahash" xmlns:w16se="http://schemas.microsoft.com/office/word/2015/wordml/symex" xmlns:wpg="http://schemas.microsoft.com/office/word/2010/wordprocessingGroup" xmlns:wpi="http://schemas.microsoft.com/office/word/2010/wordprocessingInk" xmlns:wne="http://schemas.microsoft.com/office/word/2006/wordml" xmlns:wps="http://schemas.microsoft.com/office/word/2010/wordprocessingShape" mc:Ignorable="w14 w15 w16se w16cid w16 w16cex w16sdtdh wp14">
-  <w:p>
-    <w:pPr>
-      <w:pStyle w:val="Header"/>
-    </w:pPr>
-  </w:p>
-</w:hdr>
-</file>
-
-<file path=word/header2.xml><?xml version="1.0" encoding="utf-8"?>
 <w:hdr xmlns:wpc="http://schemas.microsoft.com/office/word/2010/wordprocessingCanvas" xmlns:cx="http://schemas.microsoft.com/office/drawing/2014/chartex" xmlns:cx1="http://schemas.microsoft.com/office/drawing/2015/9/8/chartex" xmlns:cx2="http://schemas.microsoft.com/office/drawing/2015/10/21/chartex" xmlns:cx3="http://schemas.microsoft.com/office/drawing/2016/5/9/chartex" xmlns:cx4="http://schemas.microsoft.com/office/drawing/2016/5/10/chartex" xmlns:cx5="http://schemas.microsoft.com/office/drawing/2016/5/11/chartex" xmlns:cx6="http://schemas.microsoft.com/office/drawing/2016/5/12/chartex" xmlns:cx7="http://schemas.microsoft.com/office/drawing/2016/5/13/chartex" xmlns:cx8="http://schemas.microsoft.com/office/drawing/2016/5/14/chartex" xmlns:mc="http://schemas.openxmlformats.org/markup-compatibility/2006" xmlns:aink="http://schemas.microsoft.com/office/drawing/2016/ink" xmlns:am3d="http://schemas.microsoft.com/office/drawing/2017/model3d" xmlns:o="urn:schemas-microsoft-com:office:office" xmlns:oel="http://schemas.microsoft.com/office/2019/extlst" xmlns:r="http://schemas.openxmlformats.org/officeDocument/2006/relationships" xmlns:m="http://schemas.openxmlformats.org/officeDocument/2006/math" xmlns:v="urn:schemas-microsoft-com:vml" xmlns:wp14="http://schemas.microsoft.com/office/word/2010/wordprocessingDrawing" xmlns:wp="http://schemas.openxmlformats.org/drawingml/2006/wordprocessingDrawing" xmlns:w10="urn:schemas-microsoft-com:office:word" xmlns:w="http://schemas.openxmlformats.org/wordprocessingml/2006/main" xmlns:w14="http://schemas.microsoft.com/office/word/2010/wordml" xmlns:w15="http://schemas.microsoft.com/office/word/2012/wordml" xmlns:w16cex="http://schemas.microsoft.com/office/word/2018/wordml/cex" xmlns:w16cid="http://schemas.microsoft.com/office/word/2016/wordml/cid" xmlns:w16="http://schemas.microsoft.com/office/word/2018/wordml" xmlns:w16sdtdh="http://schemas.microsoft.com/office/word/2020/wordml/sdtdatahash" xmlns:w16se="http://schemas.microsoft.com/office/word/2015/wordml/symex" xmlns:wpg="http://schemas.microsoft.com/office/word/2010/wordprocessingGroup" xmlns:wpi="http://schemas.microsoft.com/office/word/2010/wordprocessingInk" xmlns:wne="http://schemas.microsoft.com/office/word/2006/wordml" xmlns:wps="http://schemas.microsoft.com/office/word/2010/wordprocessingShape" mc:Ignorable="w14 w15 w16se w16cid w16 w16cex w16sdtdh wp14">
   <w:p>
     <w:pPr>
@@ -2520,16 +3170,6 @@
         <v:shape id="_x0000_s1026" type="#_x0000_t32" style="position:absolute;margin-left:-27.65pt;margin-top:7pt;width:529.95pt;height:.05pt;z-index:251657215" o:connectortype="straight" strokecolor="#7f7f7f [1612]"/>
       </w:pict>
     </w:r>
-  </w:p>
-</w:hdr>
-</file>
-
-<file path=word/header3.xml><?xml version="1.0" encoding="utf-8"?>
-<w:hdr xmlns:wpc="http://schemas.microsoft.com/office/word/2010/wordprocessingCanvas" xmlns:cx="http://schemas.microsoft.com/office/drawing/2014/chartex" xmlns:cx1="http://schemas.microsoft.com/office/drawing/2015/9/8/chartex" xmlns:cx2="http://schemas.microsoft.com/office/drawing/2015/10/21/chartex" xmlns:cx3="http://schemas.microsoft.com/office/drawing/2016/5/9/chartex" xmlns:cx4="http://schemas.microsoft.com/office/drawing/2016/5/10/chartex" xmlns:cx5="http://schemas.microsoft.com/office/drawing/2016/5/11/chartex" xmlns:cx6="http://schemas.microsoft.com/office/drawing/2016/5/12/chartex" xmlns:cx7="http://schemas.microsoft.com/office/drawing/2016/5/13/chartex" xmlns:cx8="http://schemas.microsoft.com/office/drawing/2016/5/14/chartex" xmlns:mc="http://schemas.openxmlformats.org/markup-compatibility/2006" xmlns:aink="http://schemas.microsoft.com/office/drawing/2016/ink" xmlns:am3d="http://schemas.microsoft.com/office/drawing/2017/model3d" xmlns:o="urn:schemas-microsoft-com:office:office" xmlns:oel="http://schemas.microsoft.com/office/2019/extlst" xmlns:r="http://schemas.openxmlformats.org/officeDocument/2006/relationships" xmlns:m="http://schemas.openxmlformats.org/officeDocument/2006/math" xmlns:v="urn:schemas-microsoft-com:vml" xmlns:wp14="http://schemas.microsoft.com/office/word/2010/wordprocessingDrawing" xmlns:wp="http://schemas.openxmlformats.org/drawingml/2006/wordprocessingDrawing" xmlns:w10="urn:schemas-microsoft-com:office:word" xmlns:w="http://schemas.openxmlformats.org/wordprocessingml/2006/main" xmlns:w14="http://schemas.microsoft.com/office/word/2010/wordml" xmlns:w15="http://schemas.microsoft.com/office/word/2012/wordml" xmlns:w16cex="http://schemas.microsoft.com/office/word/2018/wordml/cex" xmlns:w16cid="http://schemas.microsoft.com/office/word/2016/wordml/cid" xmlns:w16="http://schemas.microsoft.com/office/word/2018/wordml" xmlns:w16sdtdh="http://schemas.microsoft.com/office/word/2020/wordml/sdtdatahash" xmlns:w16se="http://schemas.microsoft.com/office/word/2015/wordml/symex" xmlns:wpg="http://schemas.microsoft.com/office/word/2010/wordprocessingGroup" xmlns:wpi="http://schemas.microsoft.com/office/word/2010/wordprocessingInk" xmlns:wne="http://schemas.microsoft.com/office/word/2006/wordml" xmlns:wps="http://schemas.microsoft.com/office/word/2010/wordprocessingShape" mc:Ignorable="w14 w15 w16se w16cid w16 w16cex w16sdtdh wp14">
-  <w:p>
-    <w:pPr>
-      <w:pStyle w:val="Header"/>
-    </w:pPr>
   </w:p>
 </w:hdr>
 </file>

</xml_diff>

<commit_message>
Update 9/12/2023 5:07PM EST
Update as of 5:07PM EST on 9/12/2023.
</commit_message>
<xml_diff>
--- a/&ILLEGAL REFERENCES/20230912 - MCE123 Technology Development - Illegal References Prevention Security Systems - v1.0.1.1.docx
+++ b/&ILLEGAL REFERENCES/20230912 - MCE123 Technology Development - Illegal References Prevention Security Systems - v1.0.1.1.docx
@@ -208,7 +208,7 @@
           <w:sz w:val="28"/>
           <w:szCs w:val="28"/>
         </w:rPr>
-        <w:t>9/12/2023 4:49:09 PM</w:t>
+        <w:t>9/12/2023 5:07:18 PM</w:t>
       </w:r>
     </w:p>
     <w:p>
@@ -727,23 +727,7 @@
           <w:bCs/>
           <w:color w:val="FF0000"/>
         </w:rPr>
-        <w:t xml:space="preserve">FOREIGN </w:t>
-      </w:r>
-      <w:r>
-        <w:rPr>
-          <w:b/>
-          <w:bCs/>
-          <w:color w:val="FF0000"/>
-        </w:rPr>
-        <w:t>COMMENT</w:t>
-      </w:r>
-      <w:r>
-        <w:rPr>
-          <w:b/>
-          <w:bCs/>
-          <w:color w:val="FF0000"/>
-        </w:rPr>
-        <w:t xml:space="preserve"> </w:t>
+        <w:t xml:space="preserve">FOREIGN COMMENT </w:t>
       </w:r>
       <w:proofErr w:type="gramStart"/>
       <w:r>
@@ -804,23 +788,7 @@
           <w:bCs/>
           <w:color w:val="FF0000"/>
         </w:rPr>
-        <w:t xml:space="preserve">FOREIGN </w:t>
-      </w:r>
-      <w:r>
-        <w:rPr>
-          <w:b/>
-          <w:bCs/>
-          <w:color w:val="FF0000"/>
-        </w:rPr>
-        <w:t>COMPUTER GRAPHIC</w:t>
-      </w:r>
-      <w:r>
-        <w:rPr>
-          <w:b/>
-          <w:bCs/>
-          <w:color w:val="FF0000"/>
-        </w:rPr>
-        <w:t xml:space="preserve"> </w:t>
+        <w:t xml:space="preserve">FOREIGN COMPUTER GRAPHIC </w:t>
       </w:r>
       <w:proofErr w:type="gramStart"/>
       <w:r>
@@ -942,23 +910,7 @@
           <w:bCs/>
           <w:color w:val="FF0000"/>
         </w:rPr>
-        <w:t xml:space="preserve">FOREIGN </w:t>
-      </w:r>
-      <w:r>
-        <w:rPr>
-          <w:b/>
-          <w:bCs/>
-          <w:color w:val="FF0000"/>
-        </w:rPr>
-        <w:t>FAKE INDICTMENT</w:t>
-      </w:r>
-      <w:r>
-        <w:rPr>
-          <w:b/>
-          <w:bCs/>
-          <w:color w:val="FF0000"/>
-        </w:rPr>
-        <w:t xml:space="preserve"> </w:t>
+        <w:t xml:space="preserve">FOREIGN FAKE INDICTMENT </w:t>
       </w:r>
       <w:proofErr w:type="gramStart"/>
       <w:r>
@@ -1019,23 +971,7 @@
           <w:bCs/>
           <w:color w:val="FF0000"/>
         </w:rPr>
-        <w:t xml:space="preserve">FOREIGN GENERATED </w:t>
-      </w:r>
-      <w:r>
-        <w:rPr>
-          <w:b/>
-          <w:bCs/>
-          <w:color w:val="FF0000"/>
-        </w:rPr>
-        <w:t>AUDIO</w:t>
-      </w:r>
-      <w:r>
-        <w:rPr>
-          <w:b/>
-          <w:bCs/>
-          <w:color w:val="FF0000"/>
-        </w:rPr>
-        <w:t xml:space="preserve"> </w:t>
+        <w:t xml:space="preserve">FOREIGN GENERATED AUDIO </w:t>
       </w:r>
       <w:proofErr w:type="gramStart"/>
       <w:r>
@@ -1096,23 +1032,7 @@
           <w:bCs/>
           <w:color w:val="FF0000"/>
         </w:rPr>
-        <w:t xml:space="preserve">FOREIGN </w:t>
-      </w:r>
-      <w:r>
-        <w:rPr>
-          <w:b/>
-          <w:bCs/>
-          <w:color w:val="FF0000"/>
-        </w:rPr>
-        <w:t>GENERATED GRAPHIC</w:t>
-      </w:r>
-      <w:r>
-        <w:rPr>
-          <w:b/>
-          <w:bCs/>
-          <w:color w:val="FF0000"/>
-        </w:rPr>
-        <w:t xml:space="preserve"> </w:t>
+        <w:t xml:space="preserve">FOREIGN GENERATED GRAPHIC </w:t>
       </w:r>
       <w:proofErr w:type="gramStart"/>
       <w:r>
@@ -1173,23 +1093,7 @@
           <w:bCs/>
           <w:color w:val="FF0000"/>
         </w:rPr>
-        <w:t xml:space="preserve">FOREIGN GENERATED </w:t>
-      </w:r>
-      <w:r>
-        <w:rPr>
-          <w:b/>
-          <w:bCs/>
-          <w:color w:val="FF0000"/>
-        </w:rPr>
-        <w:t>TEXT</w:t>
-      </w:r>
-      <w:r>
-        <w:rPr>
-          <w:b/>
-          <w:bCs/>
-          <w:color w:val="FF0000"/>
-        </w:rPr>
-        <w:t xml:space="preserve"> </w:t>
+        <w:t xml:space="preserve">FOREIGN GENERATED TEXT </w:t>
       </w:r>
       <w:proofErr w:type="gramStart"/>
       <w:r>
@@ -1250,23 +1154,7 @@
           <w:bCs/>
           <w:color w:val="FF0000"/>
         </w:rPr>
-        <w:t xml:space="preserve">FOREIGN GENERATED </w:t>
-      </w:r>
-      <w:r>
-        <w:rPr>
-          <w:b/>
-          <w:bCs/>
-          <w:color w:val="FF0000"/>
-        </w:rPr>
-        <w:t>VIDEO</w:t>
-      </w:r>
-      <w:r>
-        <w:rPr>
-          <w:b/>
-          <w:bCs/>
-          <w:color w:val="FF0000"/>
-        </w:rPr>
-        <w:t xml:space="preserve"> </w:t>
+        <w:t xml:space="preserve">FOREIGN GENERATED VIDEO </w:t>
       </w:r>
       <w:proofErr w:type="gramStart"/>
       <w:r>
@@ -1327,23 +1215,7 @@
           <w:bCs/>
           <w:color w:val="FF0000"/>
         </w:rPr>
-        <w:t xml:space="preserve">FOREIGN GENERATED </w:t>
-      </w:r>
-      <w:r>
-        <w:rPr>
-          <w:b/>
-          <w:bCs/>
-          <w:color w:val="FF0000"/>
-        </w:rPr>
-        <w:t>VISUALIZATION</w:t>
-      </w:r>
-      <w:r>
-        <w:rPr>
-          <w:b/>
-          <w:bCs/>
-          <w:color w:val="FF0000"/>
-        </w:rPr>
-        <w:t xml:space="preserve"> </w:t>
+        <w:t xml:space="preserve">FOREIGN GENERATED VISUALIZATION </w:t>
       </w:r>
       <w:proofErr w:type="gramStart"/>
       <w:r>
@@ -1404,23 +1276,7 @@
           <w:bCs/>
           <w:color w:val="FF0000"/>
         </w:rPr>
-        <w:t xml:space="preserve">FOREIGN GENERATED </w:t>
-      </w:r>
-      <w:r>
-        <w:rPr>
-          <w:b/>
-          <w:bCs/>
-          <w:color w:val="FF0000"/>
-        </w:rPr>
-        <w:t>WRITING</w:t>
-      </w:r>
-      <w:r>
-        <w:rPr>
-          <w:b/>
-          <w:bCs/>
-          <w:color w:val="FF0000"/>
-        </w:rPr>
-        <w:t xml:space="preserve"> </w:t>
+        <w:t xml:space="preserve">FOREIGN GENERATED WRITING </w:t>
       </w:r>
       <w:proofErr w:type="gramStart"/>
       <w:r>
@@ -1481,23 +1337,7 @@
           <w:bCs/>
           <w:color w:val="FF0000"/>
         </w:rPr>
-        <w:t xml:space="preserve">FOREIGN </w:t>
-      </w:r>
-      <w:r>
-        <w:rPr>
-          <w:b/>
-          <w:bCs/>
-          <w:color w:val="FF0000"/>
-        </w:rPr>
-        <w:t>PRESENTATION</w:t>
-      </w:r>
-      <w:r>
-        <w:rPr>
-          <w:b/>
-          <w:bCs/>
-          <w:color w:val="FF0000"/>
-        </w:rPr>
-        <w:t xml:space="preserve"> </w:t>
+        <w:t xml:space="preserve">FOREIGN PRESENTATION </w:t>
       </w:r>
       <w:proofErr w:type="gramStart"/>
       <w:r>
@@ -1559,6 +1399,83 @@
           <w:color w:val="FF0000"/>
         </w:rPr>
         <w:t xml:space="preserve">FOREIGN SCREEN </w:t>
+      </w:r>
+      <w:proofErr w:type="gramStart"/>
+      <w:r>
+        <w:rPr>
+          <w:b/>
+          <w:bCs/>
+          <w:color w:val="FF0000"/>
+        </w:rPr>
+        <w:t>REFERENCE</w:t>
+      </w:r>
+      <w:r>
+        <w:rPr>
+          <w:b/>
+          <w:bCs/>
+        </w:rPr>
+        <w:t>;</w:t>
+      </w:r>
+      <w:proofErr w:type="gramEnd"/>
+    </w:p>
+    <w:p>
+      <w:pPr>
+        <w:ind w:left="360"/>
+        <w:jc w:val="both"/>
+        <w:rPr>
+          <w:b/>
+          <w:bCs/>
+        </w:rPr>
+      </w:pPr>
+      <w:r>
+        <w:tab/>
+      </w:r>
+      <w:r>
+        <w:rPr>
+          <w:u w:val="single"/>
+        </w:rPr>
+        <w:t>PREVENTION SECURITY SYSTEM</w:t>
+      </w:r>
+      <w:r>
+        <w:rPr>
+          <w:u w:val="single"/>
+        </w:rPr>
+        <w:t>:</w:t>
+      </w:r>
+      <w:r>
+        <w:t xml:space="preserve"> </w:t>
+      </w:r>
+      <w:r>
+        <w:rPr>
+          <w:b/>
+          <w:bCs/>
+          <w:color w:val="FF0000"/>
+        </w:rPr>
+        <w:t xml:space="preserve">ANY </w:t>
+      </w:r>
+      <w:r>
+        <w:rPr>
+          <w:b/>
+          <w:bCs/>
+          <w:color w:val="FF0000"/>
+        </w:rPr>
+        <w:t xml:space="preserve">FOREIGN </w:t>
+      </w:r>
+      <w:r>
+        <w:rPr>
+          <w:b/>
+          <w:bCs/>
+          <w:color w:val="FF0000"/>
+        </w:rPr>
+        <w:t>THOUGHT</w:t>
+      </w:r>
+      <w:r>
+        <w:rPr>
+          <w:b/>
+          <w:bCs/>
+          <w:color w:val="FF0000"/>
+        </w:rPr>
+        <w:t xml:space="preserve"> </w:t>
       </w:r>
       <w:proofErr w:type="gramStart"/>
       <w:r>
@@ -1790,6 +1707,7 @@
         <w:rPr>
           <w:u w:val="single"/>
         </w:rPr>
+        <w:lastRenderedPageBreak/>
         <w:t>}</w:t>
       </w:r>
     </w:p>

</xml_diff>